<commit_message>
Melhoria dos Casos de uso Abrir e Fechar Semestre
</commit_message>
<xml_diff>
--- a/requisitos/Administrador/SD1_Fechar_Semestre.docx
+++ b/requisitos/Administrador/SD1_Fechar_Semestre.docx
@@ -995,7 +995,49 @@
         <w:rPr>
           <w:lang w:val="pt-BR"/>
         </w:rPr>
-        <w:t>Na página referente a semestre, no semestre com status de “aberto” escolhe a opção “Fechar” em “Fechar Semestre”</w:t>
+        <w:t xml:space="preserve">Na </w:t>
+      </w:r>
+      <w:r>
+        <w:rPr>
+          <w:lang w:val="pt-BR"/>
+        </w:rPr>
+        <w:t>tela</w:t>
+      </w:r>
+      <w:r>
+        <w:rPr>
+          <w:lang w:val="pt-BR"/>
+        </w:rPr>
+        <w:t xml:space="preserve"> referente a semestre, </w:t>
+      </w:r>
+      <w:r>
+        <w:rPr>
+          <w:lang w:val="pt-BR"/>
+        </w:rPr>
+        <w:t xml:space="preserve">no semestre com status igual a </w:t>
+      </w:r>
+      <w:r>
+        <w:rPr>
+          <w:lang w:val="pt-BR"/>
+        </w:rPr>
+        <w:t>“aberto”</w:t>
+      </w:r>
+      <w:r>
+        <w:rPr>
+          <w:lang w:val="pt-BR"/>
+        </w:rPr>
+        <w:t>,</w:t>
+      </w:r>
+      <w:r>
+        <w:rPr>
+          <w:lang w:val="pt-BR"/>
+        </w:rPr>
+        <w:t xml:space="preserve"> escolhe a opção “Fechar” no item</w:t>
+      </w:r>
+      <w:r>
+        <w:rPr>
+          <w:lang w:val="pt-BR"/>
+        </w:rPr>
+        <w:t xml:space="preserve"> “Fechar Semestre”</w:t>
       </w:r>
       <w:r>
         <w:rPr>
@@ -1015,7 +1057,19 @@
         <w:rPr>
           <w:lang w:val="pt-BR"/>
         </w:rPr>
-        <w:t>O sistema mostra uma mensagem de confirmação de fechamento para o ator.</w:t>
+        <w:t>O sistema fechado perde todos os trabalhos listados e todos os seus relacionamentos (aluno-di</w:t>
+      </w:r>
+      <w:r>
+        <w:rPr>
+          <w:lang w:val="pt-BR"/>
+        </w:rPr>
+        <w:t>sciplina, professor-disciplina</w:t>
+      </w:r>
+      <w:r>
+        <w:rPr>
+          <w:lang w:val="pt-BR"/>
+        </w:rPr>
+        <w:t>, trabalhos-disciplina).</w:t>
       </w:r>
     </w:p>
     <w:p>
@@ -1029,7 +1083,13 @@
         <w:rPr>
           <w:lang w:val="pt-BR"/>
         </w:rPr>
-        <w:t>O ator confirma o fechamento do semestre.</w:t>
+        <w:t>O semestre</w:t>
+      </w:r>
+      <w:r>
+        <w:rPr>
+          <w:lang w:val="pt-BR"/>
+        </w:rPr>
+        <w:t xml:space="preserve"> fica com status de fechado.</w:t>
       </w:r>
     </w:p>
     <w:p>
@@ -1043,61 +1103,71 @@
         <w:rPr>
           <w:lang w:val="pt-BR"/>
         </w:rPr>
-        <w:t xml:space="preserve">O sistema </w:t>
-      </w:r>
-      <w:r>
-        <w:rPr>
-          <w:lang w:val="pt-BR"/>
-        </w:rPr>
-        <w:t>fechado perde todos os trabalhos listados e todos os seus relacionamentos (aluno-disciplina, professor-disciplina, aluno-professor, trabalhos-disciplina)</w:t>
+        <w:t xml:space="preserve">O banco de dados </w:t>
+      </w:r>
+      <w:r>
+        <w:rPr>
+          <w:lang w:val="pt-BR"/>
+        </w:rPr>
+        <w:t>é atualizado.</w:t>
+      </w:r>
+    </w:p>
+    <w:p>
+      <w:pPr>
+        <w:pStyle w:val="Cabealho3"/>
+        <w:rPr>
+          <w:lang w:val="pt-BR"/>
+        </w:rPr>
+      </w:pPr>
+      <w:r>
+        <w:rPr>
+          <w:lang w:val="pt-BR"/>
+        </w:rPr>
+        <w:t>O sistema exibe</w:t>
+      </w:r>
+      <w:r>
+        <w:rPr>
+          <w:lang w:val="pt-BR"/>
+        </w:rPr>
+        <w:t xml:space="preserve"> uma mensagem </w:t>
+      </w:r>
+      <w:r>
+        <w:rPr>
+          <w:lang w:val="pt-BR"/>
+        </w:rPr>
+        <w:t xml:space="preserve">informando o </w:t>
+      </w:r>
+      <w:r>
+        <w:rPr>
+          <w:lang w:val="pt-BR"/>
+        </w:rPr>
+        <w:t>fechamento para o ator.</w:t>
+      </w:r>
+    </w:p>
+    <w:p>
+      <w:pPr>
+        <w:pStyle w:val="Cabealho3"/>
+        <w:rPr>
+          <w:lang w:val="pt-BR"/>
+        </w:rPr>
+      </w:pPr>
+      <w:r>
+        <w:rPr>
+          <w:lang w:val="pt-BR"/>
+        </w:rPr>
+        <w:t xml:space="preserve">O ator confirma </w:t>
+      </w:r>
+      <w:r>
+        <w:rPr>
+          <w:lang w:val="pt-BR"/>
+        </w:rPr>
+        <w:t>a mensagem</w:t>
       </w:r>
       <w:r>
         <w:rPr>
           <w:lang w:val="pt-BR"/>
         </w:rPr>
         <w:t>.</w:t>
-      </w:r>
-    </w:p>
-    <w:p>
-      <w:pPr>
-        <w:pStyle w:val="Cabealho3"/>
-        <w:rPr>
-          <w:lang w:val="pt-BR"/>
-        </w:rPr>
-      </w:pPr>
-      <w:r>
-        <w:rPr>
-          <w:lang w:val="pt-BR"/>
-        </w:rPr>
-        <w:t>O banco de dados é limpo, não mais mostrando os trabalhos e relacionamentos antes apresentados.</w:t>
-      </w:r>
-    </w:p>
-    <w:p>
-      <w:pPr>
-        <w:pStyle w:val="Cabealho3"/>
-        <w:rPr>
-          <w:lang w:val="pt-BR"/>
-        </w:rPr>
-      </w:pPr>
-      <w:r>
-        <w:rPr>
-          <w:lang w:val="pt-BR"/>
-        </w:rPr>
-        <w:t>O sistema confirma o fechamento do sistema</w:t>
-      </w:r>
-    </w:p>
-    <w:p>
-      <w:pPr>
-        <w:pStyle w:val="Cabealho3"/>
-        <w:rPr>
-          <w:lang w:val="pt-BR"/>
-        </w:rPr>
-      </w:pPr>
-      <w:r>
-        <w:rPr>
-          <w:lang w:val="pt-BR"/>
-        </w:rPr>
-        <w:t>O sistema fica com status de fechado.</w:t>
       </w:r>
     </w:p>
     <w:p>
@@ -1178,68 +1248,6 @@
           <w:b w:val="0"/>
         </w:rPr>
         <w:t>N/A</w:t>
-      </w:r>
-      <w:r>
-        <w:rPr>
-          <w:b w:val="0"/>
-        </w:rPr>
-        <w:t xml:space="preserve"> (</w:t>
-      </w:r>
-      <w:proofErr w:type="spellStart"/>
-      <w:r>
-        <w:rPr>
-          <w:b w:val="0"/>
-        </w:rPr>
-        <w:t>Terá</w:t>
-      </w:r>
-      <w:proofErr w:type="spellEnd"/>
-      <w:r>
-        <w:rPr>
-          <w:b w:val="0"/>
-        </w:rPr>
-        <w:t xml:space="preserve"> </w:t>
-      </w:r>
-      <w:proofErr w:type="spellStart"/>
-      <w:r>
-        <w:rPr>
-          <w:b w:val="0"/>
-        </w:rPr>
-        <w:t>algum</w:t>
-      </w:r>
-      <w:proofErr w:type="spellEnd"/>
-      <w:r>
-        <w:rPr>
-          <w:b w:val="0"/>
-        </w:rPr>
-        <w:t xml:space="preserve"> </w:t>
-      </w:r>
-      <w:proofErr w:type="spellStart"/>
-      <w:r>
-        <w:rPr>
-          <w:b w:val="0"/>
-        </w:rPr>
-        <w:t>fluxo</w:t>
-      </w:r>
-      <w:proofErr w:type="spellEnd"/>
-      <w:r>
-        <w:rPr>
-          <w:b w:val="0"/>
-        </w:rPr>
-        <w:t xml:space="preserve"> </w:t>
-      </w:r>
-      <w:proofErr w:type="spellStart"/>
-      <w:r>
-        <w:rPr>
-          <w:b w:val="0"/>
-        </w:rPr>
-        <w:t>alternativo</w:t>
-      </w:r>
-      <w:proofErr w:type="spellEnd"/>
-      <w:r>
-        <w:rPr>
-          <w:b w:val="0"/>
-        </w:rPr>
-        <w:t>?)</w:t>
       </w:r>
     </w:p>
     <w:p>
@@ -1300,378 +1308,164 @@
         </w:rPr>
         <w:t>Todos os passos do Fluxo Principal</w:t>
       </w:r>
+      <w:r>
+        <w:rPr>
+          <w:rFonts w:ascii="Arial" w:hAnsi="Arial" w:cs="Arial"/>
+          <w:lang w:val="pt-BR"/>
+        </w:rPr>
+        <w:t>.</w:t>
+      </w:r>
+      <w:bookmarkStart w:id="0" w:name="_GoBack"/>
+      <w:bookmarkEnd w:id="0"/>
+    </w:p>
+    <w:p>
+      <w:pPr>
+        <w:pStyle w:val="Corpodetexto"/>
+        <w:ind w:left="1440"/>
+        <w:rPr>
+          <w:rFonts w:ascii="Arial" w:hAnsi="Arial" w:cs="Arial"/>
+          <w:lang w:val="pt-BR"/>
+        </w:rPr>
+      </w:pPr>
+    </w:p>
+    <w:p>
+      <w:pPr>
+        <w:pStyle w:val="Cabealho1"/>
+        <w:rPr>
+          <w:rFonts w:cs="Arial"/>
+          <w:lang w:val="pt-BR"/>
+        </w:rPr>
+      </w:pPr>
+      <w:r>
+        <w:rPr>
+          <w:rFonts w:cs="Arial"/>
+          <w:lang w:val="pt-BR"/>
+        </w:rPr>
+        <w:t>Pós-condições</w:t>
+      </w:r>
     </w:p>
     <w:p>
       <w:pPr>
         <w:pStyle w:val="Cabealho2"/>
         <w:rPr>
           <w:rFonts w:cs="Arial"/>
+          <w:sz w:val="22"/>
+          <w:szCs w:val="22"/>
           <w:lang w:val="pt-BR"/>
         </w:rPr>
       </w:pPr>
       <w:r>
         <w:rPr>
           <w:rFonts w:cs="Arial"/>
-          <w:lang w:val="pt-BR"/>
-        </w:rPr>
-        <w:t>Cenário 2</w:t>
-      </w:r>
-    </w:p>
-    <w:p>
-      <w:pPr>
-        <w:pStyle w:val="PargrafodaLista"/>
-        <w:numPr>
-          <w:ilvl w:val="0"/>
-          <w:numId w:val="9"/>
-        </w:numPr>
-        <w:rPr>
-          <w:sz w:val="20"/>
-          <w:szCs w:val="20"/>
-          <w:lang w:val="pt-BR"/>
-        </w:rPr>
-      </w:pPr>
-      <w:proofErr w:type="spellStart"/>
-      <w:r>
+          <w:sz w:val="22"/>
+          <w:szCs w:val="22"/>
+          <w:lang w:val="pt-BR"/>
+        </w:rPr>
+        <w:t>S</w:t>
+      </w:r>
+      <w:r>
+        <w:rPr>
+          <w:rFonts w:cs="Arial"/>
+          <w:sz w:val="22"/>
+          <w:szCs w:val="22"/>
+          <w:lang w:val="pt-BR"/>
+        </w:rPr>
+        <w:t xml:space="preserve">emestre </w:t>
+      </w:r>
+      <w:r>
+        <w:rPr>
+          <w:rFonts w:cs="Arial"/>
+          <w:sz w:val="22"/>
+          <w:szCs w:val="22"/>
+          <w:lang w:val="pt-BR"/>
+        </w:rPr>
+        <w:t>fechado</w:t>
+      </w:r>
+    </w:p>
+    <w:p>
+      <w:pPr>
+        <w:ind w:left="576"/>
         <w:rPr>
           <w:rFonts w:ascii="Arial" w:hAnsi="Arial" w:cs="Arial"/>
           <w:sz w:val="20"/>
           <w:szCs w:val="20"/>
-        </w:rPr>
-        <w:t>Passo</w:t>
-      </w:r>
+          <w:lang w:val="pt-BR"/>
+        </w:rPr>
+      </w:pPr>
       <w:r>
         <w:rPr>
           <w:rFonts w:ascii="Arial" w:hAnsi="Arial" w:cs="Arial"/>
           <w:sz w:val="20"/>
           <w:szCs w:val="20"/>
-        </w:rPr>
-        <w:t>s</w:t>
-      </w:r>
-      <w:proofErr w:type="spellEnd"/>
+          <w:lang w:val="pt-BR"/>
+        </w:rPr>
+        <w:t xml:space="preserve">Ao final da </w:t>
+      </w:r>
       <w:r>
         <w:rPr>
           <w:rFonts w:ascii="Arial" w:hAnsi="Arial" w:cs="Arial"/>
           <w:sz w:val="20"/>
           <w:szCs w:val="20"/>
-        </w:rPr>
-        <w:t xml:space="preserve"> do </w:t>
-      </w:r>
-      <w:proofErr w:type="spellStart"/>
+          <w:lang w:val="pt-BR"/>
+        </w:rPr>
+        <w:t>execução desse</w:t>
+      </w:r>
       <w:r>
         <w:rPr>
           <w:rFonts w:ascii="Arial" w:hAnsi="Arial" w:cs="Arial"/>
           <w:sz w:val="20"/>
           <w:szCs w:val="20"/>
-        </w:rPr>
-        <w:t>Fluxo</w:t>
-      </w:r>
-      <w:proofErr w:type="spellEnd"/>
+          <w:lang w:val="pt-BR"/>
+        </w:rPr>
+        <w:t xml:space="preserve"> caso de uso </w:t>
+      </w:r>
       <w:r>
         <w:rPr>
           <w:rFonts w:ascii="Arial" w:hAnsi="Arial" w:cs="Arial"/>
           <w:sz w:val="20"/>
           <w:szCs w:val="20"/>
-        </w:rPr>
-        <w:t xml:space="preserve"> Principal</w:t>
-      </w:r>
-    </w:p>
-    <w:p>
-      <w:pPr>
-        <w:pStyle w:val="PargrafodaLista"/>
-        <w:numPr>
-          <w:ilvl w:val="0"/>
-          <w:numId w:val="9"/>
-        </w:numPr>
-        <w:rPr>
-          <w:sz w:val="20"/>
-          <w:szCs w:val="20"/>
-          <w:lang w:val="pt-BR"/>
-        </w:rPr>
-      </w:pPr>
-      <w:proofErr w:type="spellStart"/>
+          <w:lang w:val="pt-BR"/>
+        </w:rPr>
+        <w:t>o</w:t>
+      </w:r>
       <w:r>
         <w:rPr>
           <w:rFonts w:ascii="Arial" w:hAnsi="Arial" w:cs="Arial"/>
           <w:sz w:val="20"/>
           <w:szCs w:val="20"/>
-        </w:rPr>
-        <w:t>Fluxo</w:t>
-      </w:r>
-      <w:proofErr w:type="spellEnd"/>
+          <w:lang w:val="pt-BR"/>
+        </w:rPr>
+        <w:t xml:space="preserve"> semestre </w:t>
+      </w:r>
       <w:r>
         <w:rPr>
           <w:rFonts w:ascii="Arial" w:hAnsi="Arial" w:cs="Arial"/>
           <w:sz w:val="20"/>
           <w:szCs w:val="20"/>
-        </w:rPr>
-        <w:t xml:space="preserve"> </w:t>
-      </w:r>
-      <w:proofErr w:type="spellStart"/>
+          <w:lang w:val="pt-BR"/>
+        </w:rPr>
+        <w:t>será finalizado e ficará com status igual a “Fechado”</w:t>
+      </w:r>
       <w:r>
         <w:rPr>
           <w:rFonts w:ascii="Arial" w:hAnsi="Arial" w:cs="Arial"/>
           <w:sz w:val="20"/>
           <w:szCs w:val="20"/>
-        </w:rPr>
-        <w:t>Alternativo</w:t>
-      </w:r>
-      <w:proofErr w:type="spellEnd"/>
-      <w:r>
-        <w:rPr>
-          <w:rFonts w:ascii="Arial" w:hAnsi="Arial" w:cs="Arial"/>
-          <w:sz w:val="20"/>
-          <w:szCs w:val="20"/>
-        </w:rPr>
-        <w:t xml:space="preserve"> 1 [</w:t>
-      </w:r>
-      <w:proofErr w:type="spellStart"/>
-      <w:r>
-        <w:rPr>
-          <w:rFonts w:ascii="Arial" w:hAnsi="Arial" w:cs="Arial"/>
-          <w:sz w:val="20"/>
-          <w:szCs w:val="20"/>
-        </w:rPr>
-        <w:t>caso</w:t>
-      </w:r>
-      <w:proofErr w:type="spellEnd"/>
-      <w:r>
-        <w:rPr>
-          <w:rFonts w:ascii="Arial" w:hAnsi="Arial" w:cs="Arial"/>
-          <w:sz w:val="20"/>
-          <w:szCs w:val="20"/>
-        </w:rPr>
-        <w:t xml:space="preserve"> </w:t>
-      </w:r>
-      <w:proofErr w:type="spellStart"/>
-      <w:r>
-        <w:rPr>
-          <w:rFonts w:ascii="Arial" w:hAnsi="Arial" w:cs="Arial"/>
-          <w:sz w:val="20"/>
-          <w:szCs w:val="20"/>
-        </w:rPr>
-        <w:t>tenha</w:t>
-      </w:r>
-      <w:proofErr w:type="spellEnd"/>
-      <w:r>
-        <w:rPr>
-          <w:rFonts w:ascii="Arial" w:hAnsi="Arial" w:cs="Arial"/>
-          <w:sz w:val="20"/>
-          <w:szCs w:val="20"/>
-        </w:rPr>
-        <w:t>]</w:t>
-      </w:r>
-    </w:p>
-    <w:p>
-      <w:pPr>
-        <w:pStyle w:val="Cabealho2"/>
-        <w:rPr>
-          <w:rFonts w:cs="Arial"/>
-          <w:lang w:val="pt-BR"/>
-        </w:rPr>
-      </w:pPr>
-      <w:r>
-        <w:rPr>
-          <w:rFonts w:cs="Arial"/>
-          <w:lang w:val="pt-BR"/>
-        </w:rPr>
-        <w:t>Cenário 3</w:t>
-      </w:r>
-    </w:p>
-    <w:p>
-      <w:pPr>
-        <w:pStyle w:val="PargrafodaLista"/>
-        <w:numPr>
-          <w:ilvl w:val="0"/>
-          <w:numId w:val="8"/>
-        </w:numPr>
-        <w:rPr>
-          <w:rFonts w:ascii="Arial" w:hAnsi="Arial" w:cs="Arial"/>
-          <w:sz w:val="20"/>
-          <w:szCs w:val="20"/>
-          <w:lang w:val="pt-BR"/>
-        </w:rPr>
-      </w:pPr>
-      <w:r>
-        <w:rPr>
-          <w:rFonts w:ascii="Arial" w:hAnsi="Arial" w:cs="Arial"/>
-          <w:sz w:val="20"/>
-          <w:szCs w:val="20"/>
-          <w:lang w:val="pt-BR"/>
-        </w:rPr>
-        <w:t>Passos do Fluxo Principal</w:t>
-      </w:r>
-    </w:p>
-    <w:p>
-      <w:pPr>
-        <w:pStyle w:val="PargrafodaLista"/>
-        <w:numPr>
-          <w:ilvl w:val="0"/>
-          <w:numId w:val="8"/>
-        </w:numPr>
-        <w:rPr>
-          <w:rFonts w:ascii="Arial" w:hAnsi="Arial" w:cs="Arial"/>
-          <w:sz w:val="20"/>
-          <w:szCs w:val="20"/>
-          <w:lang w:val="pt-BR"/>
-        </w:rPr>
-      </w:pPr>
-      <w:r>
-        <w:rPr>
-          <w:rFonts w:ascii="Arial" w:hAnsi="Arial" w:cs="Arial"/>
-          <w:sz w:val="20"/>
-          <w:szCs w:val="20"/>
-          <w:lang w:val="pt-BR"/>
-        </w:rPr>
-        <w:t>Fluxo Alternativo</w:t>
-      </w:r>
-      <w:r>
-        <w:rPr>
-          <w:rFonts w:ascii="Arial" w:hAnsi="Arial" w:cs="Arial"/>
-          <w:sz w:val="20"/>
-          <w:szCs w:val="20"/>
-          <w:lang w:val="pt-BR"/>
-        </w:rPr>
-        <w:t xml:space="preserve"> 2</w:t>
-      </w:r>
-      <w:r>
-        <w:rPr>
-          <w:rFonts w:ascii="Arial" w:hAnsi="Arial" w:cs="Arial"/>
-          <w:sz w:val="20"/>
-          <w:szCs w:val="20"/>
-          <w:lang w:val="pt-BR"/>
-        </w:rPr>
-        <w:t xml:space="preserve"> [caso tenha]</w:t>
-      </w:r>
-    </w:p>
-    <w:p>
-      <w:pPr>
-        <w:pStyle w:val="Corpodetexto"/>
-        <w:ind w:left="1440"/>
-        <w:rPr>
-          <w:rFonts w:ascii="Arial" w:hAnsi="Arial" w:cs="Arial"/>
-          <w:lang w:val="pt-BR"/>
-        </w:rPr>
-      </w:pPr>
-    </w:p>
-    <w:p>
-      <w:pPr>
-        <w:pStyle w:val="Cabealho1"/>
-        <w:rPr>
-          <w:rFonts w:cs="Arial"/>
-          <w:lang w:val="pt-BR"/>
-        </w:rPr>
-      </w:pPr>
-      <w:r>
-        <w:rPr>
-          <w:rFonts w:cs="Arial"/>
-          <w:lang w:val="pt-BR"/>
-        </w:rPr>
-        <w:t>Pós-condições</w:t>
-      </w:r>
-    </w:p>
-    <w:p>
-      <w:pPr>
-        <w:pStyle w:val="Cabealho2"/>
-        <w:rPr>
-          <w:rFonts w:cs="Arial"/>
-          <w:sz w:val="22"/>
-          <w:szCs w:val="22"/>
-          <w:lang w:val="pt-BR"/>
-        </w:rPr>
-      </w:pPr>
-      <w:r>
-        <w:rPr>
-          <w:rFonts w:cs="Arial"/>
-          <w:sz w:val="22"/>
-          <w:szCs w:val="22"/>
-          <w:lang w:val="pt-BR"/>
-        </w:rPr>
-        <w:t>S</w:t>
-      </w:r>
-      <w:r>
-        <w:rPr>
-          <w:rFonts w:cs="Arial"/>
-          <w:sz w:val="22"/>
-          <w:szCs w:val="22"/>
-          <w:lang w:val="pt-BR"/>
-        </w:rPr>
-        <w:t xml:space="preserve">emestre </w:t>
-      </w:r>
-      <w:r>
-        <w:rPr>
-          <w:rFonts w:cs="Arial"/>
-          <w:sz w:val="22"/>
-          <w:szCs w:val="22"/>
-          <w:lang w:val="pt-BR"/>
-        </w:rPr>
-        <w:t>fechado</w:t>
-      </w:r>
-      <w:bookmarkStart w:id="0" w:name="_GoBack"/>
-      <w:bookmarkEnd w:id="0"/>
-    </w:p>
-    <w:p>
-      <w:pPr>
-        <w:ind w:left="576"/>
-        <w:rPr>
-          <w:rFonts w:ascii="Arial" w:hAnsi="Arial" w:cs="Arial"/>
-          <w:sz w:val="20"/>
-          <w:szCs w:val="20"/>
-          <w:lang w:val="pt-BR"/>
-        </w:rPr>
-      </w:pPr>
-      <w:r>
-        <w:rPr>
-          <w:rFonts w:ascii="Arial" w:hAnsi="Arial" w:cs="Arial"/>
-          <w:sz w:val="20"/>
-          <w:szCs w:val="20"/>
-          <w:lang w:val="pt-BR"/>
-        </w:rPr>
-        <w:t xml:space="preserve">Ao final da </w:t>
-      </w:r>
-      <w:r>
-        <w:rPr>
-          <w:rFonts w:ascii="Arial" w:hAnsi="Arial" w:cs="Arial"/>
-          <w:sz w:val="20"/>
-          <w:szCs w:val="20"/>
-          <w:lang w:val="pt-BR"/>
-        </w:rPr>
-        <w:t>execução desse</w:t>
-      </w:r>
-      <w:r>
-        <w:rPr>
-          <w:rFonts w:ascii="Arial" w:hAnsi="Arial" w:cs="Arial"/>
-          <w:sz w:val="20"/>
-          <w:szCs w:val="20"/>
-          <w:lang w:val="pt-BR"/>
-        </w:rPr>
-        <w:t xml:space="preserve"> caso de uso </w:t>
-      </w:r>
-      <w:r>
-        <w:rPr>
-          <w:rFonts w:ascii="Arial" w:hAnsi="Arial" w:cs="Arial"/>
-          <w:sz w:val="20"/>
-          <w:szCs w:val="20"/>
-          <w:lang w:val="pt-BR"/>
-        </w:rPr>
-        <w:t>o</w:t>
-      </w:r>
-      <w:r>
-        <w:rPr>
-          <w:rFonts w:ascii="Arial" w:hAnsi="Arial" w:cs="Arial"/>
-          <w:sz w:val="20"/>
-          <w:szCs w:val="20"/>
-          <w:lang w:val="pt-BR"/>
-        </w:rPr>
-        <w:t xml:space="preserve"> semestre </w:t>
-      </w:r>
-      <w:r>
-        <w:rPr>
-          <w:rFonts w:ascii="Arial" w:hAnsi="Arial" w:cs="Arial"/>
-          <w:sz w:val="20"/>
-          <w:szCs w:val="20"/>
-          <w:lang w:val="pt-BR"/>
-        </w:rPr>
-        <w:t>será finalizado e ficará com status igual a “Fechado”</w:t>
+          <w:lang w:val="pt-BR"/>
+        </w:rPr>
+        <w:t>, perdendo todos os trabalhos listados e os relacionamentos (</w:t>
+      </w:r>
+      <w:r>
+        <w:rPr>
+          <w:lang w:val="pt-BR"/>
+        </w:rPr>
+        <w:t>aluno-disciplina, professor-disciplina, trabalhos-disciplina</w:t>
+      </w:r>
+      <w:r>
+        <w:rPr>
+          <w:lang w:val="pt-BR"/>
+        </w:rPr>
+        <w:t>)</w:t>
       </w:r>
     </w:p>
     <w:p>
@@ -2016,7 +1810,7 @@
               <w:rStyle w:val="Nmerodepgina"/>
               <w:noProof/>
             </w:rPr>
-            <w:t>3</w:t>
+            <w:t>2</w:t>
           </w:r>
           <w:r>
             <w:rPr>

</xml_diff>